<commit_message>
Drawn Source and Sink Cells & Scaled Down Board
Updated the stand up for my own work throughout Friday, 4/19/2019.
</commit_message>
<xml_diff>
--- a/Standup Status.docx
+++ b/Standup Status.docx
@@ -14,9 +14,7 @@
         </w:rPr>
       </w:pPr>
       <w:bookmarkStart w:id="0" w:name="_3pzpgu5uiqg9" w:colFirst="0" w:colLast="0"/>
-      <w:bookmarkStart w:id="1" w:name="_GoBack"/>
       <w:bookmarkEnd w:id="0"/>
-      <w:bookmarkEnd w:id="1"/>
       <w:r>
         <w:rPr>
           <w:rFonts w:ascii="Arial Black" w:eastAsia="Arial Black" w:hAnsi="Arial Black" w:cs="Arial Black"/>
@@ -132,7 +130,71 @@
           <w:sz w:val="24"/>
           <w:szCs w:val="24"/>
         </w:rPr>
-        <w:t xml:space="preserve"> created repository for project files</w:t>
+        <w:t xml:space="preserve"> </w:t>
+      </w:r>
+    </w:p>
+    <w:p>
+      <w:pPr>
+        <w:numPr>
+          <w:ilvl w:val="1"/>
+          <w:numId w:val="2"/>
+        </w:numPr>
+        <w:rPr>
+          <w:sz w:val="24"/>
+          <w:szCs w:val="24"/>
+        </w:rPr>
+      </w:pPr>
+      <w:r>
+        <w:rPr>
+          <w:sz w:val="24"/>
+          <w:szCs w:val="24"/>
+        </w:rPr>
+        <w:t>C</w:t>
+      </w:r>
+      <w:r>
+        <w:rPr>
+          <w:sz w:val="24"/>
+          <w:szCs w:val="24"/>
+        </w:rPr>
+        <w:t>reated repository for project files</w:t>
+      </w:r>
+    </w:p>
+    <w:p>
+      <w:pPr>
+        <w:numPr>
+          <w:ilvl w:val="1"/>
+          <w:numId w:val="2"/>
+        </w:numPr>
+        <w:rPr>
+          <w:sz w:val="24"/>
+          <w:szCs w:val="24"/>
+        </w:rPr>
+      </w:pPr>
+      <w:r>
+        <w:rPr>
+          <w:sz w:val="24"/>
+          <w:szCs w:val="24"/>
+        </w:rPr>
+        <w:t>Scaled Justin’s grid down so that it will fit into one screen</w:t>
+      </w:r>
+    </w:p>
+    <w:p>
+      <w:pPr>
+        <w:numPr>
+          <w:ilvl w:val="1"/>
+          <w:numId w:val="2"/>
+        </w:numPr>
+        <w:rPr>
+          <w:sz w:val="24"/>
+          <w:szCs w:val="24"/>
+        </w:rPr>
+      </w:pPr>
+      <w:r>
+        <w:rPr>
+          <w:sz w:val="24"/>
+          <w:szCs w:val="24"/>
+        </w:rPr>
+        <w:t>Drawn dots that represent source and sink cells</w:t>
       </w:r>
     </w:p>
     <w:p>
@@ -472,6 +534,8 @@
         </w:rPr>
         <w:t>Write pseudo code</w:t>
       </w:r>
+      <w:bookmarkStart w:id="1" w:name="_GoBack"/>
+      <w:bookmarkEnd w:id="1"/>
     </w:p>
     <w:p>
       <w:pPr>
@@ -554,12 +618,14 @@
           <w:numId w:val="7"/>
         </w:numPr>
         <w:rPr>
-          <w:sz w:val="24"/>
-          <w:szCs w:val="24"/>
-        </w:rPr>
-      </w:pPr>
-      <w:r>
-        <w:rPr>
+          <w:strike/>
+          <w:sz w:val="24"/>
+          <w:szCs w:val="24"/>
+        </w:rPr>
+      </w:pPr>
+      <w:r>
+        <w:rPr>
+          <w:strike/>
           <w:sz w:val="24"/>
           <w:szCs w:val="24"/>
         </w:rPr>
@@ -605,18 +671,99 @@
     </w:p>
     <w:p>
       <w:pPr>
-        <w:rPr>
-          <w:b/>
-          <w:sz w:val="24"/>
-          <w:szCs w:val="24"/>
-        </w:rPr>
-      </w:pPr>
-      <w:r>
-        <w:rPr>
-          <w:b/>
-          <w:sz w:val="24"/>
-          <w:szCs w:val="24"/>
-        </w:rPr>
+        <w:pStyle w:val="ListParagraph"/>
+        <w:numPr>
+          <w:ilvl w:val="1"/>
+          <w:numId w:val="8"/>
+        </w:numPr>
+        <w:rPr>
+          <w:sz w:val="24"/>
+          <w:szCs w:val="24"/>
+        </w:rPr>
+      </w:pPr>
+      <w:r>
+        <w:rPr>
+          <w:sz w:val="24"/>
+          <w:szCs w:val="24"/>
+        </w:rPr>
+        <w:t>Grid color (likely possible that this will change in later updates)</w:t>
+      </w:r>
+    </w:p>
+    <w:p>
+      <w:pPr>
+        <w:pStyle w:val="ListParagraph"/>
+        <w:numPr>
+          <w:ilvl w:val="1"/>
+          <w:numId w:val="8"/>
+        </w:numPr>
+        <w:rPr>
+          <w:sz w:val="24"/>
+          <w:szCs w:val="24"/>
+        </w:rPr>
+      </w:pPr>
+      <w:r>
+        <w:rPr>
+          <w:sz w:val="24"/>
+          <w:szCs w:val="24"/>
+        </w:rPr>
+        <w:t>Scaled board down so that it will fit in one screen</w:t>
+      </w:r>
+    </w:p>
+    <w:p>
+      <w:pPr>
+        <w:pStyle w:val="ListParagraph"/>
+        <w:numPr>
+          <w:ilvl w:val="0"/>
+          <w:numId w:val="8"/>
+        </w:numPr>
+        <w:rPr>
+          <w:sz w:val="24"/>
+          <w:szCs w:val="24"/>
+        </w:rPr>
+      </w:pPr>
+      <w:r>
+        <w:rPr>
+          <w:sz w:val="24"/>
+          <w:szCs w:val="24"/>
+        </w:rPr>
+        <w:t>Basic cell design</w:t>
+      </w:r>
+    </w:p>
+    <w:p>
+      <w:pPr>
+        <w:pStyle w:val="ListParagraph"/>
+        <w:numPr>
+          <w:ilvl w:val="1"/>
+          <w:numId w:val="8"/>
+        </w:numPr>
+        <w:rPr>
+          <w:sz w:val="24"/>
+          <w:szCs w:val="24"/>
+        </w:rPr>
+      </w:pPr>
+      <w:r>
+        <w:rPr>
+          <w:sz w:val="24"/>
+          <w:szCs w:val="24"/>
+        </w:rPr>
+        <w:t>Drawn dots that represent source and sink cells</w:t>
+      </w:r>
+    </w:p>
+    <w:p>
+      <w:pPr>
+        <w:rPr>
+          <w:b/>
+          <w:sz w:val="24"/>
+          <w:szCs w:val="24"/>
+        </w:rPr>
+      </w:pPr>
+      <w:r>
+        <w:rPr>
+          <w:b/>
+          <w:sz w:val="24"/>
+          <w:szCs w:val="24"/>
+        </w:rPr>
+        <w:lastRenderedPageBreak/>
         <w:t>Done:</w:t>
       </w:r>
     </w:p>
@@ -1571,7 +1718,7 @@
         <w:rFonts w:hint="default"/>
       </w:rPr>
     </w:lvl>
-    <w:lvl w:ilvl="1" w:tplc="04090019" w:tentative="1">
+    <w:lvl w:ilvl="1" w:tplc="04090019">
       <w:start w:val="1"/>
       <w:numFmt w:val="lowerLetter"/>
       <w:lvlText w:val="%2."/>

</xml_diff>

<commit_message>
Added Capacity to Cell Class & Drew this Number In Every Cell
</commit_message>
<xml_diff>
--- a/Standup Status.docx
+++ b/Standup Status.docx
@@ -195,6 +195,25 @@
           <w:szCs w:val="24"/>
         </w:rPr>
         <w:t>Drawn dots that represent source and sink cells</w:t>
+      </w:r>
+    </w:p>
+    <w:p>
+      <w:pPr>
+        <w:numPr>
+          <w:ilvl w:val="1"/>
+          <w:numId w:val="2"/>
+        </w:numPr>
+        <w:rPr>
+          <w:sz w:val="24"/>
+          <w:szCs w:val="24"/>
+        </w:rPr>
+      </w:pPr>
+      <w:r>
+        <w:rPr>
+          <w:sz w:val="24"/>
+          <w:szCs w:val="24"/>
+        </w:rPr>
+        <w:t>Added capacity to the cell class and draw this number in every cell</w:t>
       </w:r>
     </w:p>
     <w:p>
@@ -534,8 +553,6 @@
         </w:rPr>
         <w:t>Write pseudo code</w:t>
       </w:r>
-      <w:bookmarkStart w:id="1" w:name="_GoBack"/>
-      <w:bookmarkEnd w:id="1"/>
     </w:p>
     <w:p>
       <w:pPr>
@@ -576,6 +593,8 @@
         </w:rPr>
         <w:t>Test for errors</w:t>
       </w:r>
+      <w:bookmarkStart w:id="1" w:name="_GoBack"/>
+      <w:bookmarkEnd w:id="1"/>
     </w:p>
     <w:p>
       <w:pPr>
@@ -746,24 +765,43 @@
           <w:sz w:val="24"/>
           <w:szCs w:val="24"/>
         </w:rPr>
+        <w:lastRenderedPageBreak/>
         <w:t>Drawn dots that represent source and sink cells</w:t>
       </w:r>
     </w:p>
     <w:p>
       <w:pPr>
-        <w:rPr>
-          <w:b/>
-          <w:sz w:val="24"/>
-          <w:szCs w:val="24"/>
-        </w:rPr>
-      </w:pPr>
-      <w:r>
-        <w:rPr>
-          <w:b/>
-          <w:sz w:val="24"/>
-          <w:szCs w:val="24"/>
-        </w:rPr>
-        <w:lastRenderedPageBreak/>
+        <w:numPr>
+          <w:ilvl w:val="1"/>
+          <w:numId w:val="8"/>
+        </w:numPr>
+        <w:rPr>
+          <w:sz w:val="24"/>
+          <w:szCs w:val="24"/>
+        </w:rPr>
+      </w:pPr>
+      <w:r>
+        <w:rPr>
+          <w:sz w:val="24"/>
+          <w:szCs w:val="24"/>
+        </w:rPr>
+        <w:t>Added capacity to the cell class and draw this number in every cell</w:t>
+      </w:r>
+    </w:p>
+    <w:p>
+      <w:pPr>
+        <w:rPr>
+          <w:b/>
+          <w:sz w:val="24"/>
+          <w:szCs w:val="24"/>
+        </w:rPr>
+      </w:pPr>
+      <w:r>
+        <w:rPr>
+          <w:b/>
+          <w:sz w:val="24"/>
+          <w:szCs w:val="24"/>
+        </w:rPr>
         <w:t>Done:</w:t>
       </w:r>
     </w:p>

</xml_diff>

<commit_message>
Updated Standup and Sample + Added Displays for Edge's Flow & Capacity
</commit_message>
<xml_diff>
--- a/Standup Status.docx
+++ b/Standup Status.docx
@@ -63,7 +63,7 @@
           <w:sz w:val="24"/>
           <w:szCs w:val="24"/>
         </w:rPr>
-        <w:t>Start</w:t>
+        <w:t>Finished</w:t>
       </w:r>
     </w:p>
     <w:p>
@@ -149,7 +149,90 @@
           <w:sz w:val="24"/>
           <w:szCs w:val="24"/>
         </w:rPr>
-        <w:t xml:space="preserve">Created Grid, lines, and algorithm to travel from source to sink </w:t>
+        <w:t>Created HTML file and initialized GitHub repository</w:t>
+      </w:r>
+    </w:p>
+    <w:p>
+      <w:pPr>
+        <w:numPr>
+          <w:ilvl w:val="1"/>
+          <w:numId w:val="2"/>
+        </w:numPr>
+        <w:rPr>
+          <w:sz w:val="24"/>
+          <w:szCs w:val="24"/>
+        </w:rPr>
+      </w:pPr>
+      <w:r>
+        <w:rPr>
+          <w:sz w:val="24"/>
+          <w:szCs w:val="24"/>
+        </w:rPr>
+        <w:t xml:space="preserve">Created </w:t>
+      </w:r>
+      <w:r>
+        <w:rPr>
+          <w:sz w:val="24"/>
+          <w:szCs w:val="24"/>
+        </w:rPr>
+        <w:t>10 x 10 board</w:t>
+      </w:r>
+    </w:p>
+    <w:p>
+      <w:pPr>
+        <w:numPr>
+          <w:ilvl w:val="1"/>
+          <w:numId w:val="2"/>
+        </w:numPr>
+        <w:rPr>
+          <w:sz w:val="28"/>
+          <w:szCs w:val="24"/>
+        </w:rPr>
+      </w:pPr>
+      <w:r>
+        <w:rPr>
+          <w:sz w:val="24"/>
+          <w:szCs w:val="24"/>
+        </w:rPr>
+        <w:t>Created Cell Class</w:t>
+      </w:r>
+    </w:p>
+    <w:p>
+      <w:pPr>
+        <w:numPr>
+          <w:ilvl w:val="1"/>
+          <w:numId w:val="2"/>
+        </w:numPr>
+        <w:rPr>
+          <w:sz w:val="28"/>
+          <w:szCs w:val="24"/>
+        </w:rPr>
+      </w:pPr>
+      <w:r>
+        <w:rPr>
+          <w:sz w:val="24"/>
+          <w:szCs w:val="24"/>
+        </w:rPr>
+        <w:t>Started traversing algorithm from source to sink</w:t>
+      </w:r>
+    </w:p>
+    <w:p>
+      <w:pPr>
+        <w:numPr>
+          <w:ilvl w:val="1"/>
+          <w:numId w:val="2"/>
+        </w:numPr>
+        <w:rPr>
+          <w:sz w:val="28"/>
+          <w:szCs w:val="24"/>
+        </w:rPr>
+      </w:pPr>
+      <w:r>
+        <w:rPr>
+          <w:sz w:val="24"/>
+          <w:szCs w:val="24"/>
+        </w:rPr>
+        <w:t>Created displays for cell capacities and edge flows/capacities</w:t>
       </w:r>
     </w:p>
     <w:p>
@@ -159,6 +242,7 @@
           <w:numId w:val="2"/>
         </w:numPr>
         <w:rPr>
+          <w:b/>
           <w:sz w:val="24"/>
           <w:szCs w:val="24"/>
         </w:rPr>
@@ -170,12 +254,6 @@
           <w:szCs w:val="24"/>
         </w:rPr>
         <w:t>Plan to Complete:</w:t>
-      </w:r>
-      <w:r>
-        <w:t xml:space="preserve"> </w:t>
-      </w:r>
-      <w:r>
-        <w:t>Make list to keep track of edges</w:t>
       </w:r>
     </w:p>
     <w:p>
@@ -252,12 +330,110 @@
         </w:rPr>
         <w:t xml:space="preserve"> </w:t>
       </w:r>
-      <w:r>
-        <w:rPr>
-          <w:sz w:val="24"/>
-          <w:szCs w:val="24"/>
-        </w:rPr>
-        <w:t>Research for Karp-Edmonds algorithm, assisted with max flow algorithm construction, update display for current flow &amp; edge count</w:t>
+    </w:p>
+    <w:p>
+      <w:pPr>
+        <w:numPr>
+          <w:ilvl w:val="1"/>
+          <w:numId w:val="3"/>
+        </w:numPr>
+        <w:rPr>
+          <w:sz w:val="24"/>
+          <w:szCs w:val="24"/>
+        </w:rPr>
+      </w:pPr>
+      <w:r>
+        <w:rPr>
+          <w:sz w:val="24"/>
+          <w:szCs w:val="24"/>
+        </w:rPr>
+        <w:t>Research for Karp-Edmonds algorithm</w:t>
+      </w:r>
+    </w:p>
+    <w:p>
+      <w:pPr>
+        <w:numPr>
+          <w:ilvl w:val="1"/>
+          <w:numId w:val="3"/>
+        </w:numPr>
+        <w:rPr>
+          <w:sz w:val="24"/>
+          <w:szCs w:val="24"/>
+        </w:rPr>
+      </w:pPr>
+      <w:r>
+        <w:rPr>
+          <w:sz w:val="24"/>
+          <w:szCs w:val="24"/>
+        </w:rPr>
+        <w:t>A</w:t>
+      </w:r>
+      <w:r>
+        <w:rPr>
+          <w:sz w:val="24"/>
+          <w:szCs w:val="24"/>
+        </w:rPr>
+        <w:t>ssisted with max flow algorithm construction</w:t>
+      </w:r>
+    </w:p>
+    <w:p>
+      <w:pPr>
+        <w:numPr>
+          <w:ilvl w:val="1"/>
+          <w:numId w:val="3"/>
+        </w:numPr>
+        <w:rPr>
+          <w:sz w:val="24"/>
+          <w:szCs w:val="24"/>
+        </w:rPr>
+      </w:pPr>
+      <w:r>
+        <w:rPr>
+          <w:sz w:val="24"/>
+          <w:szCs w:val="24"/>
+        </w:rPr>
+        <w:t>U</w:t>
+      </w:r>
+      <w:r>
+        <w:rPr>
+          <w:sz w:val="24"/>
+          <w:szCs w:val="24"/>
+        </w:rPr>
+        <w:t>pdate</w:t>
+      </w:r>
+      <w:r>
+        <w:rPr>
+          <w:sz w:val="24"/>
+          <w:szCs w:val="24"/>
+        </w:rPr>
+        <w:t>d</w:t>
+      </w:r>
+      <w:r>
+        <w:rPr>
+          <w:sz w:val="24"/>
+          <w:szCs w:val="24"/>
+        </w:rPr>
+        <w:t xml:space="preserve"> display for current flow &amp; edge count</w:t>
+      </w:r>
+    </w:p>
+    <w:p>
+      <w:pPr>
+        <w:numPr>
+          <w:ilvl w:val="1"/>
+          <w:numId w:val="3"/>
+        </w:numPr>
+        <w:rPr>
+          <w:b/>
+          <w:sz w:val="24"/>
+          <w:szCs w:val="24"/>
+        </w:rPr>
+      </w:pPr>
+      <w:r>
+        <w:rPr>
+          <w:sz w:val="24"/>
+          <w:szCs w:val="24"/>
+        </w:rPr>
+        <w:t>Wrote algorithms paper</w:t>
       </w:r>
     </w:p>
     <w:p>
@@ -280,20 +456,6 @@
         </w:rPr>
         <w:t>Plan to Complete:</w:t>
       </w:r>
-      <w:r>
-        <w:rPr>
-          <w:sz w:val="24"/>
-          <w:szCs w:val="24"/>
-        </w:rPr>
-        <w:t xml:space="preserve"> </w:t>
-      </w:r>
-      <w:r>
-        <w:rPr>
-          <w:sz w:val="24"/>
-          <w:szCs w:val="24"/>
-        </w:rPr>
-        <w:t>Algorithms Paper</w:t>
-      </w:r>
     </w:p>
     <w:p>
       <w:pPr>
@@ -322,13 +484,6 @@
         </w:rPr>
         <w:t xml:space="preserve">: </w:t>
       </w:r>
-      <w:r>
-        <w:rPr>
-          <w:sz w:val="24"/>
-          <w:szCs w:val="24"/>
-        </w:rPr>
-        <w:t>Implementing Karp-Edmonds algorithm</w:t>
-      </w:r>
     </w:p>
     <w:p>
       <w:pPr>
@@ -369,10 +524,99 @@
       </w:r>
       <w:r>
         <w:rPr>
-          <w:sz w:val="24"/>
-          <w:szCs w:val="24"/>
-        </w:rPr>
-        <w:t>Created Knight movement and cleaned/ finished traversing algorithm</w:t>
+          <w:b/>
+          <w:sz w:val="24"/>
+          <w:szCs w:val="24"/>
+        </w:rPr>
+        <w:tab/>
+      </w:r>
+      <w:bookmarkStart w:id="1" w:name="_GoBack"/>
+      <w:bookmarkEnd w:id="1"/>
+    </w:p>
+    <w:p>
+      <w:pPr>
+        <w:numPr>
+          <w:ilvl w:val="1"/>
+          <w:numId w:val="1"/>
+        </w:numPr>
+        <w:rPr>
+          <w:b/>
+          <w:sz w:val="24"/>
+          <w:szCs w:val="24"/>
+        </w:rPr>
+      </w:pPr>
+      <w:r>
+        <w:rPr>
+          <w:sz w:val="24"/>
+          <w:szCs w:val="24"/>
+        </w:rPr>
+        <w:t xml:space="preserve">Created Knight movement </w:t>
+      </w:r>
+    </w:p>
+    <w:p>
+      <w:pPr>
+        <w:numPr>
+          <w:ilvl w:val="1"/>
+          <w:numId w:val="1"/>
+        </w:numPr>
+        <w:rPr>
+          <w:b/>
+          <w:sz w:val="24"/>
+          <w:szCs w:val="24"/>
+        </w:rPr>
+      </w:pPr>
+      <w:r>
+        <w:rPr>
+          <w:sz w:val="24"/>
+          <w:szCs w:val="24"/>
+        </w:rPr>
+        <w:t>Created Edge Class</w:t>
+      </w:r>
+    </w:p>
+    <w:p>
+      <w:pPr>
+        <w:numPr>
+          <w:ilvl w:val="1"/>
+          <w:numId w:val="1"/>
+        </w:numPr>
+        <w:rPr>
+          <w:b/>
+          <w:sz w:val="24"/>
+          <w:szCs w:val="24"/>
+        </w:rPr>
+      </w:pPr>
+      <w:r>
+        <w:rPr>
+          <w:sz w:val="24"/>
+          <w:szCs w:val="24"/>
+        </w:rPr>
+        <w:t>C</w:t>
+      </w:r>
+      <w:r>
+        <w:rPr>
+          <w:sz w:val="24"/>
+          <w:szCs w:val="24"/>
+        </w:rPr>
+        <w:t>leaned/ finished traversing algorithm</w:t>
+      </w:r>
+    </w:p>
+    <w:p>
+      <w:pPr>
+        <w:numPr>
+          <w:ilvl w:val="1"/>
+          <w:numId w:val="1"/>
+        </w:numPr>
+        <w:rPr>
+          <w:sz w:val="24"/>
+          <w:szCs w:val="24"/>
+        </w:rPr>
+      </w:pPr>
+      <w:r>
+        <w:rPr>
+          <w:sz w:val="24"/>
+          <w:szCs w:val="24"/>
+        </w:rPr>
+        <w:t>Updated Standup</w:t>
       </w:r>
     </w:p>
     <w:p>
@@ -438,20 +682,6 @@
         </w:rPr>
         <w:t>Obstacles:</w:t>
       </w:r>
-      <w:r>
-        <w:rPr>
-          <w:sz w:val="24"/>
-          <w:szCs w:val="24"/>
-        </w:rPr>
-        <w:t xml:space="preserve"> </w:t>
-      </w:r>
-      <w:r>
-        <w:rPr>
-          <w:sz w:val="24"/>
-          <w:szCs w:val="24"/>
-        </w:rPr>
-        <w:t>Understanding how many times the system runs the while loops</w:t>
-      </w:r>
     </w:p>
     <w:p>
       <w:pPr>
@@ -785,7 +1015,6 @@
           <w:sz w:val="24"/>
           <w:szCs w:val="24"/>
         </w:rPr>
-        <w:lastRenderedPageBreak/>
         <w:t>Added capacity to the cell class and draw this number in every cell</w:t>
       </w:r>
     </w:p>
@@ -947,6 +1176,26 @@
           <w:szCs w:val="24"/>
         </w:rPr>
         <w:t>On occasion, the program will fail and somehow enter an infinite loop. To resolve the situation, the system is refreshed completely so it can restart from a fresh point again.</w:t>
+      </w:r>
+    </w:p>
+    <w:p>
+      <w:pPr>
+        <w:pStyle w:val="ListParagraph"/>
+        <w:numPr>
+          <w:ilvl w:val="0"/>
+          <w:numId w:val="10"/>
+        </w:numPr>
+        <w:rPr>
+          <w:sz w:val="24"/>
+          <w:szCs w:val="24"/>
+        </w:rPr>
+      </w:pPr>
+      <w:r>
+        <w:rPr>
+          <w:sz w:val="24"/>
+          <w:szCs w:val="24"/>
+        </w:rPr>
+        <w:t>When edges cross, their “flow/capacity” displays get cluttered in together</w:t>
       </w:r>
     </w:p>
     <w:p>
@@ -1508,8 +1757,6 @@
                 <w:lang w:val="en-US"/>
               </w:rPr>
             </w:pPr>
-            <w:bookmarkStart w:id="1" w:name="_GoBack"/>
-            <w:bookmarkEnd w:id="1"/>
           </w:p>
         </w:tc>
         <w:tc>
@@ -2260,7 +2507,7 @@
   <w:abstractNum w:abstractNumId="6" w15:restartNumberingAfterBreak="0">
     <w:nsid w:val="5EDE3FAF"/>
     <w:multiLevelType w:val="multilevel"/>
-    <w:tmpl w:val="A70C1B68"/>
+    <w:tmpl w:val="9AF64A24"/>
     <w:lvl w:ilvl="0">
       <w:start w:val="1"/>
       <w:numFmt w:val="decimal"/>
@@ -2282,6 +2529,7 @@
         <w:ind w:left="1440" w:hanging="360"/>
       </w:pPr>
       <w:rPr>
+        <w:sz w:val="24"/>
         <w:u w:val="none"/>
       </w:rPr>
     </w:lvl>

</xml_diff>